<commit_message>
changes made on the docx
</commit_message>
<xml_diff>
--- a/papers/New Doc/analysis.docx
+++ b/papers/New Doc/analysis.docx
@@ -868,7 +868,13 @@
         <w:rPr>
           <w:lang w:val="en-GB"/>
         </w:rPr>
-        <w:t>In this study, an analysis</w:t>
+        <w:t>An</w:t>
+      </w:r>
+      <w:r>
+        <w:rPr>
+          <w:lang w:val="en-GB"/>
+        </w:rPr>
+        <w:t xml:space="preserve"> analysis</w:t>
       </w:r>
       <w:r>
         <w:rPr>
@@ -1038,31 +1044,19 @@
           <w:lang w:val="en-GB"/>
         </w:rPr>
       </w:pPr>
-      <w:r>
-        <w:rPr>
-          <w:lang w:val="en-GB"/>
-        </w:rPr>
-        <w:t xml:space="preserve">According to </w:t>
-      </w:r>
-      <w:r>
-        <w:rPr>
-          <w:lang w:val="en-GB"/>
-        </w:rPr>
-        <w:t>Saffary et al</w:t>
-      </w:r>
       <w:r>
         <w:rPr>
           <w:rFonts w:ascii="Times New Roman" w:eastAsia="Times New Roman" w:hAnsi="Times New Roman" w:cs="Times New Roman"/>
           <w:sz w:val="24"/>
           <w:szCs w:val="24"/>
         </w:rPr>
-        <w:t xml:space="preserve"> (2021) </w:t>
-      </w:r>
-      <w:r>
-        <w:rPr>
-          <w:lang w:val="en-GB"/>
-        </w:rPr>
-        <w:t>t</w:t>
+        <w:t xml:space="preserve"> </w:t>
+      </w:r>
+      <w:r>
+        <w:rPr>
+          <w:lang w:val="en-GB"/>
+        </w:rPr>
+        <w:t>T</w:t>
       </w:r>
       <w:r>
         <w:rPr>
@@ -1184,7 +1178,129 @@
         <w:rPr>
           <w:lang w:val="en-GB"/>
         </w:rPr>
-        <w:t xml:space="preserve">The study also further </w:t>
+        <w:t>T</w:t>
+      </w:r>
+      <w:r>
+        <w:rPr>
+          <w:lang w:val="en-GB"/>
+        </w:rPr>
+        <w:t xml:space="preserve">here was a </w:t>
+      </w:r>
+      <w:r>
+        <w:rPr>
+          <w:lang w:val="en-GB"/>
+        </w:rPr>
+        <w:t>positive</w:t>
+      </w:r>
+      <w:r>
+        <w:rPr>
+          <w:lang w:val="en-GB"/>
+        </w:rPr>
+        <w:t xml:space="preserve"> partial autocorrelation between the black American de</w:t>
+      </w:r>
+      <w:r>
+        <w:rPr>
+          <w:lang w:val="en-GB"/>
+        </w:rPr>
+        <w:t>ath</w:t>
+      </w:r>
+      <w:r>
+        <w:rPr>
+          <w:lang w:val="en-GB"/>
+        </w:rPr>
+        <w:t>s as a result of covid 19 across the counties (Moran</w:t>
+      </w:r>
+      <w:r>
+        <w:rPr>
+          <w:i/>
+          <w:lang w:val="en-GB"/>
+        </w:rPr>
+        <w:t xml:space="preserve"> I</w:t>
+      </w:r>
+      <w:r>
+        <w:rPr>
+          <w:lang w:val="en-GB"/>
+        </w:rPr>
+        <w:t xml:space="preserve"> = 0.264, p&lt; 0.0001). Moreover, there wasn’t any </w:t>
+      </w:r>
+      <w:r>
+        <w:rPr>
+          <w:lang w:val="en-GB"/>
+        </w:rPr>
+        <w:t>significant</w:t>
+      </w:r>
+      <w:r>
+        <w:rPr>
+          <w:lang w:val="en-GB"/>
+        </w:rPr>
+        <w:t xml:space="preserve"> detected </w:t>
+      </w:r>
+      <w:r>
+        <w:rPr>
+          <w:lang w:val="en-GB"/>
+        </w:rPr>
+        <w:t>spatial</w:t>
+      </w:r>
+      <w:r>
+        <w:rPr>
+          <w:lang w:val="en-GB"/>
+        </w:rPr>
+        <w:t xml:space="preserve"> correlation between the race of Hispanic and the covid 19 cases and related </w:t>
+      </w:r>
+      <w:r>
+        <w:rPr>
+          <w:lang w:val="en-GB"/>
+        </w:rPr>
+        <w:t>deaths. None</w:t>
+      </w:r>
+      <w:r>
+        <w:rPr>
+          <w:lang w:val="en-GB"/>
+        </w:rPr>
+        <w:t xml:space="preserve"> </w:t>
+      </w:r>
+      <w:r>
+        <w:rPr>
+          <w:lang w:val="en-GB"/>
+        </w:rPr>
+        <w:t>Hispanic</w:t>
+      </w:r>
+      <w:r>
+        <w:rPr>
+          <w:lang w:val="en-GB"/>
+        </w:rPr>
+        <w:t xml:space="preserve"> whites all the same showed negatively spatial correlation in cases </w:t>
+      </w:r>
+      <w:r>
+        <w:rPr>
+          <w:lang w:val="en-GB"/>
+        </w:rPr>
+        <w:t>(Moran I = -0.203, p &lt; 0.001 and then deaths at (Moran</w:t>
+      </w:r>
+      <w:r>
+        <w:rPr>
+          <w:i/>
+          <w:lang w:val="en-GB"/>
+        </w:rPr>
+        <w:t xml:space="preserve"> I</w:t>
+      </w:r>
+      <w:r>
+        <w:rPr>
+          <w:lang w:val="en-GB"/>
+        </w:rPr>
+        <w:t xml:space="preserve"> = -0.137, p &lt; 0.0001) as a result of the covid 19. The </w:t>
+      </w:r>
+      <w:r>
+        <w:rPr>
+          <w:lang w:val="en-GB"/>
+        </w:rPr>
+        <w:t>study</w:t>
+      </w:r>
+      <w:r>
+        <w:rPr>
+          <w:lang w:val="en-GB"/>
+        </w:rPr>
+        <w:t xml:space="preserve"> further </w:t>
       </w:r>
       <w:r>
         <w:rPr>
@@ -1196,44 +1312,159 @@
         <w:rPr>
           <w:lang w:val="en-GB"/>
         </w:rPr>
-        <w:t xml:space="preserve"> that there was a </w:t>
-      </w:r>
-      <w:r>
-        <w:rPr>
-          <w:lang w:val="en-GB"/>
-        </w:rPr>
-        <w:t>positive</w:t>
-      </w:r>
-      <w:r>
-        <w:rPr>
-          <w:lang w:val="en-GB"/>
-        </w:rPr>
-        <w:t xml:space="preserve"> partial autocorrelation between the black American de</w:t>
-      </w:r>
-      <w:r>
-        <w:rPr>
-          <w:lang w:val="en-GB"/>
-        </w:rPr>
-        <w:t>ath</w:t>
-      </w:r>
-      <w:r>
-        <w:rPr>
-          <w:lang w:val="en-GB"/>
-        </w:rPr>
-        <w:t>s as a result of covid 19 across the counties (Moran</w:t>
-      </w:r>
-      <w:r>
-        <w:rPr>
-          <w:i/>
-          <w:lang w:val="en-GB"/>
-        </w:rPr>
-        <w:t xml:space="preserve"> I</w:t>
-      </w:r>
-      <w:r>
-        <w:rPr>
-          <w:lang w:val="en-GB"/>
-        </w:rPr>
-        <w:t xml:space="preserve"> = 0.264, p&lt; 0.0001). Moreover, there wasn’t any </w:t>
+        <w:t xml:space="preserve"> a very </w:t>
+      </w:r>
+      <w:r>
+        <w:rPr>
+          <w:lang w:val="en-GB"/>
+        </w:rPr>
+        <w:t>weak</w:t>
+      </w:r>
+      <w:r>
+        <w:rPr>
+          <w:lang w:val="en-GB"/>
+        </w:rPr>
+        <w:t xml:space="preserve"> spatial </w:t>
+      </w:r>
+      <w:r>
+        <w:rPr>
+          <w:lang w:val="en-GB"/>
+        </w:rPr>
+        <w:t>autocorrelation</w:t>
+      </w:r>
+      <w:r>
+        <w:rPr>
+          <w:lang w:val="en-GB"/>
+        </w:rPr>
+        <w:t xml:space="preserve"> between </w:t>
+      </w:r>
+      <w:r>
+        <w:rPr>
+          <w:lang w:val="en-GB"/>
+        </w:rPr>
+        <w:t xml:space="preserve">the quantity of </w:t>
+      </w:r>
+      <w:r>
+        <w:rPr>
+          <w:lang w:val="en-GB"/>
+        </w:rPr>
+        <w:t>intensive</w:t>
+      </w:r>
+      <w:r>
+        <w:rPr>
+          <w:lang w:val="en-GB"/>
+        </w:rPr>
+        <w:t xml:space="preserve"> care units and the </w:t>
+      </w:r>
+      <w:r>
+        <w:rPr>
+          <w:lang w:val="en-GB"/>
+        </w:rPr>
+        <w:t xml:space="preserve">number of Covid 19 spikes shown at (Moran I = 0.08, p &lt;0.001 and then deaths at </w:t>
+      </w:r>
+      <w:r>
+        <w:rPr>
+          <w:lang w:val="en-GB"/>
+        </w:rPr>
+        <w:t>(Moran I = 0.15, p &lt;0.0001).</w:t>
+      </w:r>
+      <w:r>
+        <w:rPr>
+          <w:lang w:val="en-GB"/>
+        </w:rPr>
+        <w:t xml:space="preserve">In summary therefore, blacks  and Hispanic races across the US, suffered more from Covid across the counties. Further there was a weak correlation between the number of intensive care units and the number of Covid 19 cases. </w:t>
+      </w:r>
+    </w:p>
+    <w:p>
+      <w:pPr>
+        <w:jc w:val="both"/>
+        <w:rPr>
+          <w:lang w:val="en-GB"/>
+        </w:rPr>
+      </w:pPr>
+    </w:p>
+    <w:p>
+      <w:pPr>
+        <w:jc w:val="both"/>
+        <w:rPr>
+          <w:b/>
+          <w:lang w:val="en-GB"/>
+        </w:rPr>
+      </w:pPr>
+      <w:r>
+        <w:rPr>
+          <w:b/>
+          <w:lang w:val="en-GB"/>
+        </w:rPr>
+        <w:t>Map summary and descriptions:</w:t>
+      </w:r>
+    </w:p>
+    <w:p>
+      <w:pPr>
+        <w:jc w:val="both"/>
+        <w:rPr>
+          <w:lang w:val="en-GB"/>
+        </w:rPr>
+      </w:pPr>
+      <w:r>
+        <w:rPr>
+          <w:lang w:val="en-GB"/>
+        </w:rPr>
+        <w:t xml:space="preserve">The summary shows the </w:t>
+      </w:r>
+      <w:r>
+        <w:rPr>
+          <w:lang w:val="en-GB"/>
+        </w:rPr>
+        <w:t>distribution</w:t>
+      </w:r>
+      <w:r>
+        <w:rPr>
+          <w:lang w:val="en-GB"/>
+        </w:rPr>
+        <w:t xml:space="preserve"> of the diseases across the 3108 </w:t>
+      </w:r>
+      <w:r>
+        <w:rPr>
+          <w:lang w:val="en-GB"/>
+        </w:rPr>
+        <w:t>contiguous</w:t>
+      </w:r>
+      <w:r>
+        <w:rPr>
+          <w:lang w:val="en-GB"/>
+        </w:rPr>
+        <w:t xml:space="preserve"> counties as per the study. </w:t>
+      </w:r>
+      <w:r>
+        <w:rPr>
+          <w:lang w:val="en-GB"/>
+        </w:rPr>
+        <w:t xml:space="preserve">Few cases in Map A as a </w:t>
+      </w:r>
+      <w:r>
+        <w:rPr>
+          <w:lang w:val="en-GB"/>
+        </w:rPr>
+        <w:t>result</w:t>
+      </w:r>
+      <w:r>
+        <w:rPr>
+          <w:lang w:val="en-GB"/>
+        </w:rPr>
+        <w:t xml:space="preserve"> of the separation brought by the central </w:t>
+      </w:r>
+      <w:r>
+        <w:rPr>
+          <w:lang w:val="en-GB"/>
+        </w:rPr>
+        <w:t>counties</w:t>
+      </w:r>
+      <w:r>
+        <w:rPr>
+          <w:lang w:val="en-GB"/>
+        </w:rPr>
+        <w:t xml:space="preserve"> made </w:t>
       </w:r>
       <w:r>
         <w:rPr>
@@ -1245,25 +1476,19 @@
         <w:rPr>
           <w:lang w:val="en-GB"/>
         </w:rPr>
-        <w:t xml:space="preserve"> detected </w:t>
-      </w:r>
-      <w:r>
-        <w:rPr>
-          <w:lang w:val="en-GB"/>
-        </w:rPr>
-        <w:t>spatial</w:t>
-      </w:r>
-      <w:r>
-        <w:rPr>
-          <w:lang w:val="en-GB"/>
-        </w:rPr>
-        <w:t xml:space="preserve"> correlation between the race of Hispanic and the covid 19 cases and related </w:t>
-      </w:r>
-      <w:r>
-        <w:rPr>
-          <w:lang w:val="en-GB"/>
-        </w:rPr>
-        <w:t>deaths. None</w:t>
+        <w:t xml:space="preserve"> shows case that there was high disease infection rates </w:t>
+      </w:r>
+      <w:r>
+        <w:rPr>
+          <w:lang w:val="en-GB"/>
+        </w:rPr>
+        <w:t>between</w:t>
+      </w:r>
+      <w:r>
+        <w:rPr>
+          <w:lang w:val="en-GB"/>
+        </w:rPr>
+        <w:t xml:space="preserve"> the</w:t>
       </w:r>
       <w:r>
         <w:rPr>
@@ -1275,239 +1500,19 @@
         <w:rPr>
           <w:lang w:val="en-GB"/>
         </w:rPr>
-        <w:t>Hispanic</w:t>
-      </w:r>
-      <w:r>
-        <w:rPr>
-          <w:lang w:val="en-GB"/>
-        </w:rPr>
-        <w:t xml:space="preserve"> whites all the same showed negatively spatial correlation in cases </w:t>
-      </w:r>
-      <w:r>
-        <w:rPr>
-          <w:lang w:val="en-GB"/>
-        </w:rPr>
-        <w:t>(Moran I = -0.203, p &lt; 0.001 and then deaths at (Moran</w:t>
-      </w:r>
-      <w:r>
-        <w:rPr>
-          <w:i/>
-          <w:lang w:val="en-GB"/>
-        </w:rPr>
-        <w:t xml:space="preserve"> I</w:t>
-      </w:r>
-      <w:r>
-        <w:rPr>
-          <w:lang w:val="en-GB"/>
-        </w:rPr>
-        <w:t xml:space="preserve"> = -0.137, p &lt; 0.0001) as a result of the covid 19. The </w:t>
-      </w:r>
-      <w:r>
-        <w:rPr>
-          <w:lang w:val="en-GB"/>
-        </w:rPr>
-        <w:t>study</w:t>
-      </w:r>
-      <w:r>
-        <w:rPr>
-          <w:lang w:val="en-GB"/>
-        </w:rPr>
-        <w:t xml:space="preserve"> further </w:t>
-      </w:r>
-      <w:r>
-        <w:rPr>
-          <w:lang w:val="en-GB"/>
-        </w:rPr>
-        <w:t>reveals</w:t>
-      </w:r>
-      <w:r>
-        <w:rPr>
-          <w:lang w:val="en-GB"/>
-        </w:rPr>
-        <w:t xml:space="preserve"> a very </w:t>
-      </w:r>
-      <w:r>
-        <w:rPr>
-          <w:lang w:val="en-GB"/>
-        </w:rPr>
-        <w:t>weak</w:t>
-      </w:r>
-      <w:r>
-        <w:rPr>
-          <w:lang w:val="en-GB"/>
-        </w:rPr>
-        <w:t xml:space="preserve"> spatial </w:t>
-      </w:r>
-      <w:r>
-        <w:rPr>
-          <w:lang w:val="en-GB"/>
-        </w:rPr>
-        <w:t>autocorrelation</w:t>
-      </w:r>
-      <w:r>
-        <w:rPr>
-          <w:lang w:val="en-GB"/>
-        </w:rPr>
-        <w:t xml:space="preserve"> between </w:t>
-      </w:r>
-      <w:r>
-        <w:rPr>
-          <w:lang w:val="en-GB"/>
-        </w:rPr>
-        <w:t xml:space="preserve">the quantity of </w:t>
-      </w:r>
-      <w:r>
-        <w:rPr>
-          <w:lang w:val="en-GB"/>
-        </w:rPr>
-        <w:t>intensive</w:t>
-      </w:r>
-      <w:r>
-        <w:rPr>
-          <w:lang w:val="en-GB"/>
-        </w:rPr>
-        <w:t xml:space="preserve"> care units and the </w:t>
-      </w:r>
-      <w:r>
-        <w:rPr>
-          <w:lang w:val="en-GB"/>
-        </w:rPr>
-        <w:t xml:space="preserve">number of Covid 19 spikes shown at (Moran I = 0.08, p &lt;0.001 and then deaths at </w:t>
-      </w:r>
-      <w:r>
-        <w:rPr>
-          <w:lang w:val="en-GB"/>
-        </w:rPr>
-        <w:t>(Moran I = 0.15, p &lt;0.0001).</w:t>
-      </w:r>
-      <w:r>
-        <w:rPr>
-          <w:lang w:val="en-GB"/>
-        </w:rPr>
-        <w:t xml:space="preserve">In summary therefore, blacks  and Hispanic races across the US, suffered more from Covid </w:t>
-      </w:r>
-      <w:r>
-        <w:rPr>
-          <w:lang w:val="en-GB"/>
-        </w:rPr>
-        <w:lastRenderedPageBreak/>
-        <w:t xml:space="preserve">across the counties. Further there was a weak correlation between the number of intensive care units and the number of Covid 19 cases. </w:t>
-      </w:r>
-    </w:p>
-    <w:p>
-      <w:pPr>
-        <w:jc w:val="both"/>
-        <w:rPr>
-          <w:lang w:val="en-GB"/>
-        </w:rPr>
-      </w:pPr>
-    </w:p>
-    <w:p>
-      <w:pPr>
-        <w:jc w:val="both"/>
-        <w:rPr>
-          <w:b/>
-          <w:lang w:val="en-GB"/>
-        </w:rPr>
-      </w:pPr>
-      <w:r>
-        <w:rPr>
-          <w:b/>
-          <w:lang w:val="en-GB"/>
-        </w:rPr>
-        <w:t>Map summary and descriptions:</w:t>
-      </w:r>
-    </w:p>
-    <w:p>
-      <w:pPr>
-        <w:jc w:val="both"/>
-        <w:rPr>
-          <w:lang w:val="en-GB"/>
-        </w:rPr>
-      </w:pPr>
-      <w:r>
-        <w:rPr>
-          <w:lang w:val="en-GB"/>
-        </w:rPr>
-        <w:t xml:space="preserve">The summary shows the </w:t>
-      </w:r>
-      <w:r>
-        <w:rPr>
-          <w:lang w:val="en-GB"/>
-        </w:rPr>
-        <w:t>distribution</w:t>
-      </w:r>
-      <w:r>
-        <w:rPr>
-          <w:lang w:val="en-GB"/>
-        </w:rPr>
-        <w:t xml:space="preserve"> of the diseases across the 3108 </w:t>
-      </w:r>
-      <w:r>
-        <w:rPr>
-          <w:lang w:val="en-GB"/>
-        </w:rPr>
-        <w:t>contiguous</w:t>
-      </w:r>
-      <w:r>
-        <w:rPr>
-          <w:lang w:val="en-GB"/>
-        </w:rPr>
-        <w:t xml:space="preserve"> counties as per the study. </w:t>
-      </w:r>
-      <w:r>
-        <w:rPr>
-          <w:lang w:val="en-GB"/>
-        </w:rPr>
-        <w:t xml:space="preserve">Few cases in Map A as a </w:t>
-      </w:r>
-      <w:r>
-        <w:rPr>
-          <w:lang w:val="en-GB"/>
-        </w:rPr>
-        <w:t>result</w:t>
-      </w:r>
-      <w:r>
-        <w:rPr>
-          <w:lang w:val="en-GB"/>
-        </w:rPr>
-        <w:t xml:space="preserve"> of the separation brought by the central </w:t>
-      </w:r>
-      <w:r>
-        <w:rPr>
-          <w:lang w:val="en-GB"/>
-        </w:rPr>
-        <w:t>counties</w:t>
-      </w:r>
-      <w:r>
-        <w:rPr>
-          <w:lang w:val="en-GB"/>
-        </w:rPr>
-        <w:t xml:space="preserve"> made </w:t>
-      </w:r>
-      <w:r>
-        <w:rPr>
-          <w:lang w:val="en-GB"/>
-        </w:rPr>
-        <w:t>significant</w:t>
-      </w:r>
-      <w:r>
-        <w:rPr>
-          <w:lang w:val="en-GB"/>
-        </w:rPr>
-        <w:t xml:space="preserve"> shows case that there was high disease infection rates </w:t>
-      </w:r>
-      <w:r>
-        <w:rPr>
-          <w:lang w:val="en-GB"/>
-        </w:rPr>
-        <w:t>between</w:t>
-      </w:r>
-      <w:r>
-        <w:rPr>
-          <w:lang w:val="en-GB"/>
-        </w:rPr>
-        <w:t xml:space="preserve"> the</w:t>
+        <w:t>Eastern</w:t>
+      </w:r>
+      <w:r>
+        <w:rPr>
+          <w:lang w:val="en-GB"/>
+        </w:rPr>
+        <w:t xml:space="preserve"> and western sides per 100,000 of </w:t>
+      </w:r>
+      <w:r>
+        <w:rPr>
+          <w:lang w:val="en-GB"/>
+        </w:rPr>
+        <w:t>people. The number of deaths per 100,000 people as shown in Map</w:t>
       </w:r>
       <w:r>
         <w:rPr>
@@ -1519,30 +1524,6 @@
         <w:rPr>
           <w:lang w:val="en-GB"/>
         </w:rPr>
-        <w:t>Eastern</w:t>
-      </w:r>
-      <w:r>
-        <w:rPr>
-          <w:lang w:val="en-GB"/>
-        </w:rPr>
-        <w:t xml:space="preserve"> and western sides per 100,000 of </w:t>
-      </w:r>
-      <w:r>
-        <w:rPr>
-          <w:lang w:val="en-GB"/>
-        </w:rPr>
-        <w:t>people. The number of deaths per 100,000 people as shown in Map</w:t>
-      </w:r>
-      <w:r>
-        <w:rPr>
-          <w:lang w:val="en-GB"/>
-        </w:rPr>
-        <w:t xml:space="preserve"> </w:t>
-      </w:r>
-      <w:r>
-        <w:rPr>
-          <w:lang w:val="en-GB"/>
-        </w:rPr>
         <w:t>B also revealed a strong correlation between the Covid 19 infections and the counties in the Western and Eastern side.</w:t>
       </w:r>
       <w:r>
@@ -1575,8 +1556,6 @@
         </w:rPr>
         <w:t>.</w:t>
       </w:r>
-      <w:bookmarkStart w:id="0" w:name="_GoBack"/>
-      <w:bookmarkEnd w:id="0"/>
     </w:p>
     <w:p>
       <w:pPr>
@@ -1652,29 +1631,248 @@
           <w:lang w:val="en-GB"/>
         </w:rPr>
       </w:pPr>
-    </w:p>
-    <w:p>
-      <w:pPr>
-        <w:jc w:val="both"/>
-        <w:rPr>
-          <w:b/>
-          <w:lang w:val="en-GB"/>
-        </w:rPr>
-      </w:pPr>
-    </w:p>
-    <w:p>
-      <w:pPr>
-        <w:jc w:val="both"/>
-        <w:rPr>
-          <w:b/>
-          <w:lang w:val="en-GB"/>
-        </w:rPr>
-      </w:pPr>
-      <w:r>
-        <w:rPr>
-          <w:b/>
-          <w:lang w:val="en-GB"/>
-        </w:rPr>
+      <w:r>
+        <w:rPr>
+          <w:b/>
+          <w:lang w:val="en-GB"/>
+        </w:rPr>
+        <w:t xml:space="preserve">Summary </w:t>
+      </w:r>
+      <w:r>
+        <w:rPr>
+          <w:b/>
+          <w:lang w:val="en-GB"/>
+        </w:rPr>
+        <w:t xml:space="preserve">and observations </w:t>
+      </w:r>
+      <w:r>
+        <w:rPr>
+          <w:b/>
+          <w:lang w:val="en-GB"/>
+        </w:rPr>
+        <w:t>of discussion</w:t>
+      </w:r>
+      <w:r>
+        <w:rPr>
+          <w:b/>
+          <w:lang w:val="en-GB"/>
+        </w:rPr>
+        <w:t xml:space="preserve"> based on </w:t>
+      </w:r>
+      <w:r>
+        <w:rPr>
+          <w:b/>
+          <w:lang w:val="en-GB"/>
+        </w:rPr>
+        <w:t>the two maps above:</w:t>
+      </w:r>
+    </w:p>
+    <w:p>
+      <w:pPr>
+        <w:pStyle w:val="ListParagraph"/>
+        <w:numPr>
+          <w:ilvl w:val="0"/>
+          <w:numId w:val="3"/>
+        </w:numPr>
+        <w:jc w:val="both"/>
+        <w:rPr>
+          <w:b/>
+          <w:lang w:val="en-GB"/>
+        </w:rPr>
+      </w:pPr>
+      <w:r>
+        <w:rPr>
+          <w:b/>
+          <w:lang w:val="en-GB"/>
+        </w:rPr>
+        <w:t>T</w:t>
+      </w:r>
+      <w:r>
+        <w:rPr>
+          <w:lang w:val="en-GB"/>
+        </w:rPr>
+        <w:t>here is a more positive linear correlation on the left map A</w:t>
+      </w:r>
+    </w:p>
+    <w:p>
+      <w:pPr>
+        <w:pStyle w:val="ListParagraph"/>
+        <w:numPr>
+          <w:ilvl w:val="0"/>
+          <w:numId w:val="3"/>
+        </w:numPr>
+        <w:jc w:val="both"/>
+        <w:rPr>
+          <w:b/>
+          <w:lang w:val="en-GB"/>
+        </w:rPr>
+      </w:pPr>
+      <w:r>
+        <w:rPr>
+          <w:lang w:val="en-GB"/>
+        </w:rPr>
+        <w:t>Population</w:t>
+      </w:r>
+      <w:r>
+        <w:rPr>
+          <w:lang w:val="en-GB"/>
+        </w:rPr>
+        <w:t xml:space="preserve"> samples taken from Map A show a more dense relationship and distribution</w:t>
+      </w:r>
+    </w:p>
+    <w:p>
+      <w:pPr>
+        <w:pStyle w:val="ListParagraph"/>
+        <w:numPr>
+          <w:ilvl w:val="0"/>
+          <w:numId w:val="3"/>
+        </w:numPr>
+        <w:jc w:val="both"/>
+        <w:rPr>
+          <w:b/>
+          <w:lang w:val="en-GB"/>
+        </w:rPr>
+      </w:pPr>
+      <w:r>
+        <w:rPr>
+          <w:lang w:val="en-GB"/>
+        </w:rPr>
+        <w:t xml:space="preserve">We can also make an assumption that the population samples  in Map A share common </w:t>
+      </w:r>
+      <w:r>
+        <w:rPr>
+          <w:lang w:val="en-GB"/>
+        </w:rPr>
+        <w:t>characteristics</w:t>
+      </w:r>
+      <w:r>
+        <w:rPr>
+          <w:lang w:val="en-GB"/>
+        </w:rPr>
+        <w:t xml:space="preserve">, that’s why they are mapped in an almost similar </w:t>
+      </w:r>
+      <w:r>
+        <w:rPr>
+          <w:lang w:val="en-GB"/>
+        </w:rPr>
+        <w:t>colour</w:t>
+      </w:r>
+    </w:p>
+    <w:p>
+      <w:pPr>
+        <w:pStyle w:val="ListParagraph"/>
+        <w:numPr>
+          <w:ilvl w:val="0"/>
+          <w:numId w:val="3"/>
+        </w:numPr>
+        <w:jc w:val="both"/>
+        <w:rPr>
+          <w:b/>
+          <w:lang w:val="en-GB"/>
+        </w:rPr>
+      </w:pPr>
+      <w:r>
+        <w:rPr>
+          <w:lang w:val="en-GB"/>
+        </w:rPr>
+        <w:t>There is a  negative to almost no correlation at all on the items on Map B</w:t>
+      </w:r>
+    </w:p>
+    <w:p>
+      <w:pPr>
+        <w:pStyle w:val="ListParagraph"/>
+        <w:numPr>
+          <w:ilvl w:val="0"/>
+          <w:numId w:val="3"/>
+        </w:numPr>
+        <w:jc w:val="both"/>
+        <w:rPr>
+          <w:b/>
+          <w:lang w:val="en-GB"/>
+        </w:rPr>
+      </w:pPr>
+      <w:r>
+        <w:rPr>
+          <w:lang w:val="en-GB"/>
+        </w:rPr>
+        <w:t>Population samples from Map B are scattered in distribution</w:t>
+      </w:r>
+    </w:p>
+    <w:p>
+      <w:pPr>
+        <w:pStyle w:val="ListParagraph"/>
+        <w:numPr>
+          <w:ilvl w:val="0"/>
+          <w:numId w:val="3"/>
+        </w:numPr>
+        <w:jc w:val="both"/>
+        <w:rPr>
+          <w:b/>
+          <w:lang w:val="en-GB"/>
+        </w:rPr>
+      </w:pPr>
+      <w:r>
+        <w:rPr>
+          <w:lang w:val="en-GB"/>
+        </w:rPr>
+        <w:t>We  can make an assumption that the items in Map A are not related in any way</w:t>
+      </w:r>
+    </w:p>
+    <w:p>
+      <w:pPr>
+        <w:pStyle w:val="ListParagraph"/>
+        <w:numPr>
+          <w:ilvl w:val="0"/>
+          <w:numId w:val="3"/>
+        </w:numPr>
+        <w:jc w:val="both"/>
+        <w:rPr>
+          <w:b/>
+          <w:lang w:val="en-GB"/>
+        </w:rPr>
+      </w:pPr>
+    </w:p>
+    <w:p>
+      <w:pPr>
+        <w:jc w:val="both"/>
+        <w:rPr>
+          <w:b/>
+          <w:lang w:val="en-GB"/>
+        </w:rPr>
+      </w:pPr>
+    </w:p>
+    <w:p>
+      <w:pPr>
+        <w:jc w:val="both"/>
+        <w:rPr>
+          <w:b/>
+          <w:lang w:val="en-GB"/>
+        </w:rPr>
+      </w:pPr>
+    </w:p>
+    <w:p>
+      <w:pPr>
+        <w:jc w:val="both"/>
+        <w:rPr>
+          <w:b/>
+          <w:lang w:val="en-GB"/>
+        </w:rPr>
+      </w:pPr>
+    </w:p>
+    <w:p>
+      <w:pPr>
+        <w:jc w:val="both"/>
+        <w:rPr>
+          <w:b/>
+          <w:lang w:val="en-GB"/>
+        </w:rPr>
+      </w:pPr>
+      <w:r>
+        <w:rPr>
+          <w:b/>
+          <w:lang w:val="en-GB"/>
+        </w:rPr>
+        <w:lastRenderedPageBreak/>
         <w:t>Question Two:</w:t>
       </w:r>
     </w:p>
@@ -1731,31 +1929,7 @@
         <w:rPr>
           <w:lang w:val="en-GB"/>
         </w:rPr>
-        <w:t xml:space="preserve"> tool that works well for both desktop and online data analysis</w:t>
-      </w:r>
-      <w:r>
-        <w:rPr>
-          <w:lang w:val="en-GB"/>
-        </w:rPr>
-        <w:t xml:space="preserve"> </w:t>
-      </w:r>
-      <w:r>
-        <w:rPr>
-          <w:lang w:val="en-GB"/>
-        </w:rPr>
-        <w:t>Eaton</w:t>
-      </w:r>
-      <w:r>
-        <w:rPr>
-          <w:lang w:val="en-GB"/>
-        </w:rPr>
-        <w:t xml:space="preserve"> et al (2018)</w:t>
-      </w:r>
-      <w:r>
-        <w:rPr>
-          <w:lang w:val="en-GB"/>
-        </w:rPr>
-        <w:t xml:space="preserve">. The tool is rich in capabilities and </w:t>
+        <w:t xml:space="preserve"> tool that works well for both desktop and online data analysis. The tool is rich in capabilities and </w:t>
       </w:r>
       <w:r>
         <w:rPr>
@@ -1878,14 +2052,7 @@
         <w:rPr>
           <w:lang w:val="en-GB"/>
         </w:rPr>
-        <w:t xml:space="preserve"> I </w:t>
-      </w:r>
-      <w:r>
-        <w:rPr>
-          <w:lang w:val="en-GB"/>
-        </w:rPr>
-        <w:lastRenderedPageBreak/>
-        <w:t xml:space="preserve">proceeded activate </w:t>
+        <w:t xml:space="preserve"> I proceeded activate </w:t>
       </w:r>
       <w:r>
         <w:rPr>
@@ -1897,7 +2064,15 @@
         <w:rPr>
           <w:lang w:val="en-GB"/>
         </w:rPr>
-        <w:t xml:space="preserve">s to the online platform. The next step is to use the Alteryx tool that will help us </w:t>
+        <w:t>s to the online platform. The next step is to use the Alter</w:t>
+      </w:r>
+      <w:bookmarkStart w:id="0" w:name="_GoBack"/>
+      <w:bookmarkEnd w:id="0"/>
+      <w:r>
+        <w:rPr>
+          <w:lang w:val="en-GB"/>
+        </w:rPr>
+        <w:t xml:space="preserve">yx tool that will help us </w:t>
       </w:r>
       <w:r>
         <w:rPr>
@@ -4616,6 +4791,118 @@
 <file path=word/numbering.xml><?xml version="1.0" encoding="utf-8"?>
 <w:numbering xmlns:wpc="http://schemas.microsoft.com/office/word/2010/wordprocessingCanvas" xmlns:mc="http://schemas.openxmlformats.org/markup-compatibility/2006" xmlns:o="urn:schemas-microsoft-com:office:office" xmlns:r="http://schemas.openxmlformats.org/officeDocument/2006/relationships" xmlns:m="http://schemas.openxmlformats.org/officeDocument/2006/math" xmlns:v="urn:schemas-microsoft-com:vml" xmlns:wp14="http://schemas.microsoft.com/office/word/2010/wordprocessingDrawing" xmlns:wp="http://schemas.openxmlformats.org/drawingml/2006/wordprocessingDrawing" xmlns:w10="urn:schemas-microsoft-com:office:word" xmlns:w="http://schemas.openxmlformats.org/wordprocessingml/2006/main" xmlns:w14="http://schemas.microsoft.com/office/word/2010/wordml" xmlns:w15="http://schemas.microsoft.com/office/word/2012/wordml" xmlns:wpg="http://schemas.microsoft.com/office/word/2010/wordprocessingGroup" xmlns:wpi="http://schemas.microsoft.com/office/word/2010/wordprocessingInk" xmlns:wne="http://schemas.microsoft.com/office/word/2006/wordml" xmlns:wps="http://schemas.microsoft.com/office/word/2010/wordprocessingShape" mc:Ignorable="w14 w15 wp14">
   <w:abstractNum w:abstractNumId="0">
+    <w:nsid w:val="09F06699"/>
+    <w:multiLevelType w:val="hybridMultilevel"/>
+    <w:tmpl w:val="BFBC2C8E"/>
+    <w:lvl w:ilvl="0" w:tplc="1F90593C">
+      <w:numFmt w:val="bullet"/>
+      <w:lvlText w:val="-"/>
+      <w:lvlJc w:val="left"/>
+      <w:pPr>
+        <w:ind w:left="720" w:hanging="360"/>
+      </w:pPr>
+      <w:rPr>
+        <w:rFonts w:ascii="Calibri" w:eastAsiaTheme="minorHAnsi" w:hAnsi="Calibri" w:cs="Calibri" w:hint="default"/>
+      </w:rPr>
+    </w:lvl>
+    <w:lvl w:ilvl="1" w:tplc="04090003" w:tentative="1">
+      <w:start w:val="1"/>
+      <w:numFmt w:val="bullet"/>
+      <w:lvlText w:val="o"/>
+      <w:lvlJc w:val="left"/>
+      <w:pPr>
+        <w:ind w:left="1440" w:hanging="360"/>
+      </w:pPr>
+      <w:rPr>
+        <w:rFonts w:ascii="Courier New" w:hAnsi="Courier New" w:cs="Courier New" w:hint="default"/>
+      </w:rPr>
+    </w:lvl>
+    <w:lvl w:ilvl="2" w:tplc="04090005" w:tentative="1">
+      <w:start w:val="1"/>
+      <w:numFmt w:val="bullet"/>
+      <w:lvlText w:val=""/>
+      <w:lvlJc w:val="left"/>
+      <w:pPr>
+        <w:ind w:left="2160" w:hanging="360"/>
+      </w:pPr>
+      <w:rPr>
+        <w:rFonts w:ascii="Wingdings" w:hAnsi="Wingdings" w:hint="default"/>
+      </w:rPr>
+    </w:lvl>
+    <w:lvl w:ilvl="3" w:tplc="04090001" w:tentative="1">
+      <w:start w:val="1"/>
+      <w:numFmt w:val="bullet"/>
+      <w:lvlText w:val=""/>
+      <w:lvlJc w:val="left"/>
+      <w:pPr>
+        <w:ind w:left="2880" w:hanging="360"/>
+      </w:pPr>
+      <w:rPr>
+        <w:rFonts w:ascii="Symbol" w:hAnsi="Symbol" w:hint="default"/>
+      </w:rPr>
+    </w:lvl>
+    <w:lvl w:ilvl="4" w:tplc="04090003" w:tentative="1">
+      <w:start w:val="1"/>
+      <w:numFmt w:val="bullet"/>
+      <w:lvlText w:val="o"/>
+      <w:lvlJc w:val="left"/>
+      <w:pPr>
+        <w:ind w:left="3600" w:hanging="360"/>
+      </w:pPr>
+      <w:rPr>
+        <w:rFonts w:ascii="Courier New" w:hAnsi="Courier New" w:cs="Courier New" w:hint="default"/>
+      </w:rPr>
+    </w:lvl>
+    <w:lvl w:ilvl="5" w:tplc="04090005" w:tentative="1">
+      <w:start w:val="1"/>
+      <w:numFmt w:val="bullet"/>
+      <w:lvlText w:val=""/>
+      <w:lvlJc w:val="left"/>
+      <w:pPr>
+        <w:ind w:left="4320" w:hanging="360"/>
+      </w:pPr>
+      <w:rPr>
+        <w:rFonts w:ascii="Wingdings" w:hAnsi="Wingdings" w:hint="default"/>
+      </w:rPr>
+    </w:lvl>
+    <w:lvl w:ilvl="6" w:tplc="04090001" w:tentative="1">
+      <w:start w:val="1"/>
+      <w:numFmt w:val="bullet"/>
+      <w:lvlText w:val=""/>
+      <w:lvlJc w:val="left"/>
+      <w:pPr>
+        <w:ind w:left="5040" w:hanging="360"/>
+      </w:pPr>
+      <w:rPr>
+        <w:rFonts w:ascii="Symbol" w:hAnsi="Symbol" w:hint="default"/>
+      </w:rPr>
+    </w:lvl>
+    <w:lvl w:ilvl="7" w:tplc="04090003" w:tentative="1">
+      <w:start w:val="1"/>
+      <w:numFmt w:val="bullet"/>
+      <w:lvlText w:val="o"/>
+      <w:lvlJc w:val="left"/>
+      <w:pPr>
+        <w:ind w:left="5760" w:hanging="360"/>
+      </w:pPr>
+      <w:rPr>
+        <w:rFonts w:ascii="Courier New" w:hAnsi="Courier New" w:cs="Courier New" w:hint="default"/>
+      </w:rPr>
+    </w:lvl>
+    <w:lvl w:ilvl="8" w:tplc="04090005" w:tentative="1">
+      <w:start w:val="1"/>
+      <w:numFmt w:val="bullet"/>
+      <w:lvlText w:val=""/>
+      <w:lvlJc w:val="left"/>
+      <w:pPr>
+        <w:ind w:left="6480" w:hanging="360"/>
+      </w:pPr>
+      <w:rPr>
+        <w:rFonts w:ascii="Wingdings" w:hAnsi="Wingdings" w:hint="default"/>
+      </w:rPr>
+    </w:lvl>
+  </w:abstractNum>
+  <w:abstractNum w:abstractNumId="1">
     <w:nsid w:val="16E911B1"/>
     <w:multiLevelType w:val="hybridMultilevel"/>
     <w:tmpl w:val="C0F29ADC"/>
@@ -4727,7 +5014,7 @@
       </w:rPr>
     </w:lvl>
   </w:abstractNum>
-  <w:abstractNum w:abstractNumId="1">
+  <w:abstractNum w:abstractNumId="2">
     <w:nsid w:val="25D92D11"/>
     <w:multiLevelType w:val="hybridMultilevel"/>
     <w:tmpl w:val="C888AC7E"/>
@@ -4817,10 +5104,13 @@
     </w:lvl>
   </w:abstractNum>
   <w:num w:numId="1">
-    <w:abstractNumId w:val="0"/>
+    <w:abstractNumId w:val="1"/>
   </w:num>
   <w:num w:numId="2">
-    <w:abstractNumId w:val="1"/>
+    <w:abstractNumId w:val="2"/>
+  </w:num>
+  <w:num w:numId="3">
+    <w:abstractNumId w:val="0"/>
   </w:num>
 </w:numbering>
 </file>

</xml_diff>